<commit_message>
Transformers for Learning Dialogue 미완료
</commit_message>
<xml_diff>
--- a/paper/NLP/DialogueRNN.docx
+++ b/paper/NLP/DialogueRNN.docx
@@ -6,13 +6,18 @@
       <w:pPr>
         <w:rPr>
           <w:rFonts w:ascii="나눔바른고딕" w:eastAsia="나눔바른고딕" w:hAnsi="나눔바른고딕"/>
+          <w:b/>
+          <w:bCs/>
           <w:sz w:val="22"/>
           <w:szCs w:val="24"/>
         </w:rPr>
       </w:pPr>
-      <w:r>
-        <w:rPr>
-          <w:rFonts w:ascii="나눔바른고딕" w:eastAsia="나눔바른고딕" w:hAnsi="나눔바른고딕" w:hint="eastAsia"/>
+      <w:bookmarkStart w:id="0" w:name="_GoBack"/>
+      <w:r>
+        <w:rPr>
+          <w:rFonts w:ascii="나눔바른고딕" w:eastAsia="나눔바른고딕" w:hAnsi="나눔바른고딕" w:hint="eastAsia"/>
+          <w:b/>
+          <w:bCs/>
           <w:sz w:val="22"/>
           <w:szCs w:val="24"/>
         </w:rPr>
@@ -21,6 +26,8 @@
       <w:r>
         <w:rPr>
           <w:rFonts w:ascii="나눔바른고딕" w:eastAsia="나눔바른고딕" w:hAnsi="나눔바른고딕"/>
+          <w:b/>
+          <w:bCs/>
           <w:sz w:val="22"/>
           <w:szCs w:val="24"/>
         </w:rPr>
@@ -29,14 +36,15 @@
       <w:r>
         <w:rPr>
           <w:rFonts w:ascii="나눔바른고딕" w:eastAsia="나눔바른고딕" w:hAnsi="나눔바른고딕"/>
+          <w:b/>
+          <w:bCs/>
           <w:sz w:val="22"/>
           <w:szCs w:val="24"/>
         </w:rPr>
         <w:t>(AAAI 2019)</w:t>
       </w:r>
-      <w:bookmarkStart w:id="0" w:name="_GoBack"/>
-      <w:bookmarkEnd w:id="0"/>
     </w:p>
+    <w:bookmarkEnd w:id="0"/>
     <w:p>
       <w:pPr>
         <w:rPr>

</xml_diff>